<commit_message>
Made some progress on week 6, created an extra folder for the vm related files because when they are automatically synchronised with the VM it also uses the same map structure and the VM is not great with spaces.
</commit_message>
<xml_diff>
--- a/GCD Week 6/GCD Assignment Week 6 Kevin Jetten.docx
+++ b/GCD Week 6/GCD Assignment Week 6 Kevin Jetten.docx
@@ -6,38 +6,59 @@
       <w:pPr>
         <w:pStyle w:val="Titel"/>
         <w:jc w:val="both"/>
-      </w:pPr>
-      <w:bookmarkStart w:id="0" w:name="OLE_LINK22"/>
+        <w:rPr>
+          <w:lang w:val="en-US"/>
+        </w:rPr>
+      </w:pPr>
+      <w:bookmarkStart w:id="0" w:name="OLE_LINK24"/>
       <w:bookmarkStart w:id="1" w:name="OLE_LINK23"/>
-      <w:bookmarkStart w:id="2" w:name="OLE_LINK24"/>
-      <w:r>
-        <w:t xml:space="preserve">GCD Week 6 – </w:t>
-      </w:r>
-      <w:proofErr w:type="spellStart"/>
-      <w:r>
-        <w:t>Spark</w:t>
-      </w:r>
-      <w:proofErr w:type="spellEnd"/>
+      <w:bookmarkStart w:id="2" w:name="OLE_LINK22"/>
+      <w:r>
+        <w:rPr>
+          <w:lang w:val="en-US"/>
+        </w:rPr>
+        <w:t>GCD Week 6 – Spark</w:t>
+      </w:r>
     </w:p>
     <w:p>
       <w:pPr>
         <w:pStyle w:val="Ondertitel"/>
         <w:jc w:val="both"/>
-      </w:pPr>
-      <w:r>
+        <w:rPr>
+          <w:lang w:val="en-US"/>
+        </w:rPr>
+      </w:pPr>
+      <w:r>
+        <w:rPr>
+          <w:lang w:val="en-US"/>
+        </w:rPr>
         <w:t>Kevin Jetten</w:t>
       </w:r>
     </w:p>
     <w:p>
       <w:pPr>
         <w:jc w:val="both"/>
-      </w:pPr>
-      <w:r>
+        <w:rPr>
+          <w:lang w:val="en-US"/>
+        </w:rPr>
+      </w:pPr>
+      <w:r>
+        <w:rPr>
+          <w:lang w:val="en-US"/>
+        </w:rPr>
         <w:t>i318843</w:t>
       </w:r>
     </w:p>
     <w:p>
-      <w:r>
+      <w:pPr>
+        <w:rPr>
+          <w:lang w:val="en-US"/>
+        </w:rPr>
+      </w:pPr>
+      <w:r>
+        <w:rPr>
+          <w:lang w:val="en-US"/>
+        </w:rPr>
         <w:br w:type="page"/>
       </w:r>
     </w:p>
@@ -51,7 +72,7 @@
           <w:color w:val="auto"/>
           <w:sz w:val="22"/>
           <w:szCs w:val="22"/>
-          <w:lang w:eastAsia="en-US"/>
+          <w:lang w:val="en-US" w:eastAsia="en-US"/>
         </w:rPr>
         <w:id w:val="-1971127133"/>
         <w:docPartObj>
@@ -69,8 +90,14 @@
         <w:p>
           <w:pPr>
             <w:pStyle w:val="Kopvaninhoudsopgave"/>
+            <w:rPr>
+              <w:lang w:val="en-US"/>
+            </w:rPr>
           </w:pPr>
           <w:r>
+            <w:rPr>
+              <w:lang w:val="en-US"/>
+            </w:rPr>
             <w:t>Inhoud</w:t>
           </w:r>
         </w:p>
@@ -82,15 +109,25 @@
             </w:tabs>
             <w:rPr>
               <w:noProof/>
+              <w:lang w:val="en-US"/>
             </w:rPr>
           </w:pPr>
           <w:r>
+            <w:rPr>
+              <w:lang w:val="en-US"/>
+            </w:rPr>
             <w:fldChar w:fldCharType="begin"/>
           </w:r>
           <w:r>
+            <w:rPr>
+              <w:lang w:val="en-US"/>
+            </w:rPr>
             <w:instrText xml:space="preserve"> TOC \o "1-3" \h \z \u </w:instrText>
           </w:r>
           <w:r>
+            <w:rPr>
+              <w:lang w:val="en-US"/>
+            </w:rPr>
             <w:fldChar w:fldCharType="separate"/>
           </w:r>
           <w:hyperlink w:anchor="_Toc496277779" w:history="1">
@@ -98,6 +135,7 @@
               <w:rPr>
                 <w:rStyle w:val="Hyperlink"/>
                 <w:noProof/>
+                <w:lang w:val="en-US"/>
               </w:rPr>
               <w:t>Activity 1: Analyse a weblog</w:t>
             </w:r>
@@ -105,6 +143,7 @@
               <w:rPr>
                 <w:noProof/>
                 <w:webHidden/>
+                <w:lang w:val="en-US"/>
               </w:rPr>
               <w:tab/>
             </w:r>
@@ -112,6 +151,7 @@
               <w:rPr>
                 <w:noProof/>
                 <w:webHidden/>
+                <w:lang w:val="en-US"/>
               </w:rPr>
               <w:fldChar w:fldCharType="begin"/>
             </w:r>
@@ -119,6 +159,7 @@
               <w:rPr>
                 <w:noProof/>
                 <w:webHidden/>
+                <w:lang w:val="en-US"/>
               </w:rPr>
               <w:instrText xml:space="preserve"> PAGEREF _Toc496277779 \h </w:instrText>
             </w:r>
@@ -126,12 +167,14 @@
               <w:rPr>
                 <w:noProof/>
                 <w:webHidden/>
+                <w:lang w:val="en-US"/>
               </w:rPr>
             </w:r>
             <w:r>
               <w:rPr>
                 <w:noProof/>
                 <w:webHidden/>
+                <w:lang w:val="en-US"/>
               </w:rPr>
               <w:fldChar w:fldCharType="separate"/>
             </w:r>
@@ -139,6 +182,7 @@
               <w:rPr>
                 <w:noProof/>
                 <w:webHidden/>
+                <w:lang w:val="en-US"/>
               </w:rPr>
               <w:t>3</w:t>
             </w:r>
@@ -146,16 +190,23 @@
               <w:rPr>
                 <w:noProof/>
                 <w:webHidden/>
+                <w:lang w:val="en-US"/>
               </w:rPr>
               <w:fldChar w:fldCharType="end"/>
             </w:r>
           </w:hyperlink>
         </w:p>
         <w:p>
+          <w:pPr>
+            <w:rPr>
+              <w:lang w:val="en-US"/>
+            </w:rPr>
+          </w:pPr>
           <w:r>
             <w:rPr>
               <w:b/>
               <w:bCs/>
+              <w:lang w:val="en-US"/>
             </w:rPr>
             <w:fldChar w:fldCharType="end"/>
           </w:r>
@@ -163,24 +214,441 @@
       </w:sdtContent>
     </w:sdt>
     <w:p>
-      <w:r>
+      <w:pPr>
+        <w:rPr>
+          <w:lang w:val="en-US"/>
+        </w:rPr>
+      </w:pPr>
+      <w:r>
+        <w:rPr>
+          <w:lang w:val="en-US"/>
+        </w:rPr>
         <w:br w:type="page"/>
       </w:r>
     </w:p>
     <w:p>
       <w:pPr>
         <w:pStyle w:val="Kop1"/>
+        <w:rPr>
+          <w:lang w:val="en-US"/>
+        </w:rPr>
       </w:pPr>
       <w:bookmarkStart w:id="3" w:name="_Toc496277779"/>
       <w:r>
+        <w:rPr>
+          <w:lang w:val="en-US"/>
+        </w:rPr>
         <w:lastRenderedPageBreak/>
-        <w:t>Activity 1: Analyse a weblog</w:t>
+        <w:t xml:space="preserve">Preparation </w:t>
+      </w:r>
+    </w:p>
+    <w:p>
+      <w:pPr>
+        <w:rPr>
+          <w:lang w:val="en-US"/>
+        </w:rPr>
+      </w:pPr>
+      <w:r>
+        <w:rPr>
+          <w:lang w:val="en-US"/>
+        </w:rPr>
+        <w:t>To avoid having to develop python scripts on the VM, I added the VM and spark as an interpreter to my Pycharm installed on my normal system.</w:t>
+      </w:r>
+    </w:p>
+    <w:p>
+      <w:pPr>
+        <w:rPr>
+          <w:lang w:val="en-US"/>
+        </w:rPr>
+      </w:pPr>
+      <w:r>
+        <w:rPr>
+          <w:noProof/>
+          <w:lang w:eastAsia="nl-NL"/>
+        </w:rPr>
+        <w:drawing>
+          <wp:inline distT="0" distB="0" distL="0" distR="0" wp14:anchorId="0C7086FC" wp14:editId="3698327D">
+            <wp:extent cx="5731510" cy="3804285"/>
+            <wp:effectExtent l="0" t="0" r="2540" b="5715"/>
+            <wp:docPr id="1" name="Afbeelding 1"/>
+            <wp:cNvGraphicFramePr>
+              <a:graphicFrameLocks xmlns:a="http://schemas.openxmlformats.org/drawingml/2006/main" noChangeAspect="1"/>
+            </wp:cNvGraphicFramePr>
+            <a:graphic xmlns:a="http://schemas.openxmlformats.org/drawingml/2006/main">
+              <a:graphicData uri="http://schemas.openxmlformats.org/drawingml/2006/picture">
+                <pic:pic xmlns:pic="http://schemas.openxmlformats.org/drawingml/2006/picture">
+                  <pic:nvPicPr>
+                    <pic:cNvPr id="1" name=""/>
+                    <pic:cNvPicPr/>
+                  </pic:nvPicPr>
+                  <pic:blipFill>
+                    <a:blip r:embed="rId5"/>
+                    <a:stretch>
+                      <a:fillRect/>
+                    </a:stretch>
+                  </pic:blipFill>
+                  <pic:spPr>
+                    <a:xfrm>
+                      <a:off x="0" y="0"/>
+                      <a:ext cx="5731510" cy="3804285"/>
+                    </a:xfrm>
+                    <a:prstGeom prst="rect">
+                      <a:avLst/>
+                    </a:prstGeom>
+                  </pic:spPr>
+                </pic:pic>
+              </a:graphicData>
+            </a:graphic>
+          </wp:inline>
+        </w:drawing>
+      </w:r>
+    </w:p>
+    <w:p>
+      <w:pPr>
+        <w:rPr>
+          <w:lang w:val="en-US"/>
+        </w:rPr>
+      </w:pPr>
+    </w:p>
+    <w:p>
+      <w:pPr>
+        <w:pStyle w:val="Kop1"/>
+        <w:rPr>
+          <w:lang w:val="en-US"/>
+        </w:rPr>
+      </w:pPr>
+      <w:r>
+        <w:rPr>
+          <w:lang w:val="en-US"/>
+        </w:rPr>
+        <w:t xml:space="preserve">Activity 1: </w:t>
+      </w:r>
+      <w:r>
+        <w:rPr>
+          <w:lang w:val="en-US"/>
+        </w:rPr>
+        <w:t>Analyze</w:t>
+      </w:r>
+      <w:r>
+        <w:rPr>
+          <w:lang w:val="en-US"/>
+        </w:rPr>
+        <w:t xml:space="preserve"> a weblog</w:t>
       </w:r>
       <w:bookmarkEnd w:id="3"/>
     </w:p>
     <w:p>
-      <w:bookmarkStart w:id="4" w:name="_GoBack"/>
+      <w:pPr>
+        <w:pStyle w:val="Kop2"/>
+        <w:rPr>
+          <w:lang w:val="en-US"/>
+        </w:rPr>
+      </w:pPr>
+      <w:r>
+        <w:rPr>
+          <w:lang w:val="en-US"/>
+        </w:rPr>
+        <w:t xml:space="preserve">Activity 2.1: how many hits </w:t>
+      </w:r>
+      <w:r>
+        <w:rPr>
+          <w:lang w:val="en-US"/>
+        </w:rPr>
+        <w:t xml:space="preserve">are there </w:t>
+      </w:r>
+      <w:r>
+        <w:rPr>
+          <w:lang w:val="en-US"/>
+        </w:rPr>
+        <w:t>to page ‘</w:t>
+      </w:r>
+      <w:bookmarkStart w:id="4" w:name="OLE_LINK1"/>
+      <w:r>
+        <w:rPr>
+          <w:lang w:val="en-US"/>
+        </w:rPr>
+        <w:t>/assets/js/the-associates.js’</w:t>
+      </w:r>
       <w:bookmarkEnd w:id="4"/>
+      <w:r>
+        <w:rPr>
+          <w:lang w:val="en-US"/>
+        </w:rPr>
+        <w:t>?</w:t>
+      </w:r>
+    </w:p>
+    <w:p>
+      <w:pPr>
+        <w:rPr>
+          <w:b/>
+          <w:lang w:val="en-US"/>
+        </w:rPr>
+      </w:pPr>
+      <w:bookmarkStart w:id="5" w:name="OLE_LINK7"/>
+      <w:r>
+        <w:rPr>
+          <w:b/>
+          <w:lang w:val="en-US"/>
+        </w:rPr>
+        <w:t>The answer is: 2456</w:t>
+      </w:r>
+    </w:p>
+    <w:bookmarkEnd w:id="5"/>
+    <w:p>
+      <w:pPr>
+        <w:rPr>
+          <w:b/>
+        </w:rPr>
+      </w:pPr>
+      <w:r>
+        <w:rPr>
+          <w:b/>
+          <w:noProof/>
+          <w:lang w:eastAsia="nl-NL"/>
+        </w:rPr>
+        <w:drawing>
+          <wp:inline distT="0" distB="0" distL="0" distR="0">
+            <wp:extent cx="5724525" cy="847725"/>
+            <wp:effectExtent l="0" t="0" r="9525" b="9525"/>
+            <wp:docPr id="2" name="Afbeelding 2"/>
+            <wp:cNvGraphicFramePr>
+              <a:graphicFrameLocks xmlns:a="http://schemas.openxmlformats.org/drawingml/2006/main" noChangeAspect="1"/>
+            </wp:cNvGraphicFramePr>
+            <a:graphic xmlns:a="http://schemas.openxmlformats.org/drawingml/2006/main">
+              <a:graphicData uri="http://schemas.openxmlformats.org/drawingml/2006/picture">
+                <pic:pic xmlns:pic="http://schemas.openxmlformats.org/drawingml/2006/picture">
+                  <pic:nvPicPr>
+                    <pic:cNvPr id="0" name="Picture 1"/>
+                    <pic:cNvPicPr>
+                      <a:picLocks noChangeAspect="1" noChangeArrowheads="1"/>
+                    </pic:cNvPicPr>
+                  </pic:nvPicPr>
+                  <pic:blipFill>
+                    <a:blip r:embed="rId6">
+                      <a:extLst>
+                        <a:ext uri="{28A0092B-C50C-407E-A947-70E740481C1C}">
+                          <a14:useLocalDpi xmlns:a14="http://schemas.microsoft.com/office/drawing/2010/main" val="0"/>
+                        </a:ext>
+                      </a:extLst>
+                    </a:blip>
+                    <a:srcRect/>
+                    <a:stretch>
+                      <a:fillRect/>
+                    </a:stretch>
+                  </pic:blipFill>
+                  <pic:spPr bwMode="auto">
+                    <a:xfrm>
+                      <a:off x="0" y="0"/>
+                      <a:ext cx="5724525" cy="847725"/>
+                    </a:xfrm>
+                    <a:prstGeom prst="rect">
+                      <a:avLst/>
+                    </a:prstGeom>
+                    <a:noFill/>
+                    <a:ln>
+                      <a:noFill/>
+                    </a:ln>
+                  </pic:spPr>
+                </pic:pic>
+              </a:graphicData>
+            </a:graphic>
+          </wp:inline>
+        </w:drawing>
+      </w:r>
+    </w:p>
+    <w:p>
+      <w:pPr>
+        <w:rPr>
+          <w:b/>
+        </w:rPr>
+      </w:pPr>
+      <w:r>
+        <w:rPr>
+          <w:b/>
+          <w:noProof/>
+          <w:lang w:eastAsia="nl-NL"/>
+        </w:rPr>
+        <w:lastRenderedPageBreak/>
+        <w:drawing>
+          <wp:inline distT="0" distB="0" distL="0" distR="0">
+            <wp:extent cx="5743575" cy="2552700"/>
+            <wp:effectExtent l="0" t="0" r="9525" b="0"/>
+            <wp:docPr id="3" name="Afbeelding 3"/>
+            <wp:cNvGraphicFramePr>
+              <a:graphicFrameLocks xmlns:a="http://schemas.openxmlformats.org/drawingml/2006/main" noChangeAspect="1"/>
+            </wp:cNvGraphicFramePr>
+            <a:graphic xmlns:a="http://schemas.openxmlformats.org/drawingml/2006/main">
+              <a:graphicData uri="http://schemas.openxmlformats.org/drawingml/2006/picture">
+                <pic:pic xmlns:pic="http://schemas.openxmlformats.org/drawingml/2006/picture">
+                  <pic:nvPicPr>
+                    <pic:cNvPr id="0" name="Picture 2"/>
+                    <pic:cNvPicPr>
+                      <a:picLocks noChangeAspect="1" noChangeArrowheads="1"/>
+                    </pic:cNvPicPr>
+                  </pic:nvPicPr>
+                  <pic:blipFill>
+                    <a:blip r:embed="rId7">
+                      <a:extLst>
+                        <a:ext uri="{28A0092B-C50C-407E-A947-70E740481C1C}">
+                          <a14:useLocalDpi xmlns:a14="http://schemas.microsoft.com/office/drawing/2010/main" val="0"/>
+                        </a:ext>
+                      </a:extLst>
+                    </a:blip>
+                    <a:srcRect/>
+                    <a:stretch>
+                      <a:fillRect/>
+                    </a:stretch>
+                  </pic:blipFill>
+                  <pic:spPr bwMode="auto">
+                    <a:xfrm>
+                      <a:off x="0" y="0"/>
+                      <a:ext cx="5743575" cy="2552700"/>
+                    </a:xfrm>
+                    <a:prstGeom prst="rect">
+                      <a:avLst/>
+                    </a:prstGeom>
+                    <a:noFill/>
+                    <a:ln>
+                      <a:noFill/>
+                    </a:ln>
+                  </pic:spPr>
+                </pic:pic>
+              </a:graphicData>
+            </a:graphic>
+          </wp:inline>
+        </w:drawing>
+      </w:r>
+    </w:p>
+    <w:p>
+      <w:pPr>
+        <w:pStyle w:val="Kop2"/>
+        <w:rPr>
+          <w:lang w:val="en-US"/>
+        </w:rPr>
+      </w:pPr>
+      <w:r>
+        <w:rPr>
+          <w:lang w:val="en-US"/>
+        </w:rPr>
+        <w:t xml:space="preserve">Activity 2.2: how many hits are there from ip address </w:t>
+      </w:r>
+      <w:bookmarkStart w:id="6" w:name="OLE_LINK4"/>
+      <w:bookmarkStart w:id="7" w:name="OLE_LINK5"/>
+      <w:bookmarkStart w:id="8" w:name="OLE_LINK6"/>
+      <w:r>
+        <w:rPr>
+          <w:lang w:val="en-US"/>
+        </w:rPr>
+        <w:t>10.99.99.18</w:t>
+      </w:r>
+      <w:bookmarkEnd w:id="6"/>
+      <w:bookmarkEnd w:id="7"/>
+      <w:r>
+        <w:rPr>
+          <w:lang w:val="en-US"/>
+        </w:rPr>
+        <w:t>6</w:t>
+      </w:r>
+      <w:bookmarkEnd w:id="8"/>
+      <w:r>
+        <w:rPr>
+          <w:lang w:val="en-US"/>
+        </w:rPr>
+        <w:t>?</w:t>
+      </w:r>
+    </w:p>
+    <w:p>
+      <w:pPr>
+        <w:rPr>
+          <w:b/>
+          <w:lang w:val="en-US"/>
+        </w:rPr>
+      </w:pPr>
+      <w:r>
+        <w:rPr>
+          <w:b/>
+          <w:lang w:val="en-US"/>
+        </w:rPr>
+        <w:t>The answer is: 6</w:t>
+      </w:r>
+    </w:p>
+    <w:p>
+      <w:pPr>
+        <w:rPr>
+          <w:lang w:val="en-US"/>
+        </w:rPr>
+      </w:pPr>
+      <w:r>
+        <w:rPr>
+          <w:lang w:val="en-US"/>
+        </w:rPr>
+        <w:t>To avoid adding nearly the same screenshot again I won’t post this code because it is the same as the one above except I changed the value of ‘to_find’ to ‘</w:t>
+      </w:r>
+      <w:r>
+        <w:rPr>
+          <w:lang w:val="en-US"/>
+        </w:rPr>
+        <w:t>10.99.99.186</w:t>
+      </w:r>
+      <w:r>
+        <w:rPr>
+          <w:lang w:val="en-US"/>
+        </w:rPr>
+        <w:t>’</w:t>
+      </w:r>
+    </w:p>
+    <w:p>
+      <w:pPr>
+        <w:pStyle w:val="Kop1"/>
+        <w:rPr>
+          <w:lang w:val="en-US"/>
+        </w:rPr>
+      </w:pPr>
+      <w:r>
+        <w:rPr>
+          <w:lang w:val="en-US"/>
+        </w:rPr>
+        <w:t>Activity 2.3: Find the most popular file on the website, that is, whose path occurs most often in access_log. The output should be: the file’s path and the number of times it occurs in the log.</w:t>
+      </w:r>
+    </w:p>
+    <w:p>
+      <w:pPr>
+        <w:rPr>
+          <w:lang w:val="en-US"/>
+        </w:rPr>
+      </w:pPr>
+      <w:bookmarkStart w:id="9" w:name="_GoBack"/>
+      <w:bookmarkEnd w:id="9"/>
+    </w:p>
+    <w:p>
+      <w:pPr>
+        <w:rPr>
+          <w:lang w:val="en-US"/>
+        </w:rPr>
+      </w:pPr>
+    </w:p>
+    <w:p>
+      <w:pPr>
+        <w:rPr>
+          <w:b/>
+          <w:lang w:val="en-US"/>
+        </w:rPr>
+      </w:pPr>
+    </w:p>
+    <w:p>
+      <w:pPr>
+        <w:rPr>
+          <w:b/>
+          <w:lang w:val="en-US"/>
+        </w:rPr>
+      </w:pPr>
+    </w:p>
+    <w:p>
+      <w:pPr>
+        <w:rPr>
+          <w:lang w:val="en-US"/>
+        </w:rPr>
+      </w:pPr>
     </w:p>
     <w:sectPr>
       <w:pgSz w:w="11906" w:h="16838"/>
@@ -585,7 +1053,7 @@
   <w:style w:type="paragraph" w:default="1" w:styleId="Standaard">
     <w:name w:val="Normal"/>
     <w:qFormat/>
-    <w:rsid w:val="00B76510"/>
+    <w:rsid w:val="00675708"/>
   </w:style>
   <w:style w:type="paragraph" w:styleId="Kop1">
     <w:name w:val="heading 1"/>
@@ -614,7 +1082,6 @@
     <w:next w:val="Standaard"/>
     <w:link w:val="Kop2Char"/>
     <w:uiPriority w:val="9"/>
-    <w:semiHidden/>
     <w:unhideWhenUsed/>
     <w:qFormat/>
     <w:rsid w:val="00D96DC8"/>
@@ -756,7 +1223,6 @@
     <w:basedOn w:val="Standaardalinea-lettertype"/>
     <w:link w:val="Kop2"/>
     <w:uiPriority w:val="9"/>
-    <w:semiHidden/>
     <w:rsid w:val="00D96DC8"/>
     <w:rPr>
       <w:rFonts w:asciiTheme="majorHAnsi" w:eastAsiaTheme="majorEastAsia" w:hAnsiTheme="majorHAnsi" w:cstheme="majorBidi"/>
@@ -1057,7 +1523,7 @@
 </file>
 
 <file path=customXml/itemProps1.xml><?xml version="1.0" encoding="utf-8"?>
-<ds:datastoreItem xmlns:ds="http://schemas.openxmlformats.org/officeDocument/2006/customXml" ds:itemID="{458A6665-D62C-4426-A2FB-265DF950FBF7}">
+<ds:datastoreItem xmlns:ds="http://schemas.openxmlformats.org/officeDocument/2006/customXml" ds:itemID="{BD57BE81-063E-455C-B627-42B561C4DD9F}">
   <ds:schemaRefs>
     <ds:schemaRef ds:uri="http://schemas.openxmlformats.org/officeDocument/2006/bibliography"/>
   </ds:schemaRefs>

</xml_diff>